<commit_message>
problem solving note update
</commit_message>
<xml_diff>
--- a/오답노트.docx
+++ b/오답노트.docx
@@ -6,7 +6,7 @@
       <w:pPr>
         <w:spacing w:after="0" w:line="240" w:lineRule="auto"/>
         <w:rPr>
-          <w:rFonts w:ascii="Batang" w:eastAsia="Batang" w:hAnsi="Batang" w:cs="Batang" w:hint="eastAsia"/>
+          <w:rFonts w:ascii="Batang" w:eastAsia="Batang" w:hAnsi="Batang" w:cs="Batang"/>
           <w:kern w:val="0"/>
           <w:lang w:val="en-US"/>
           <w14:ligatures w14:val="none"/>
@@ -88,7 +88,7 @@
       <w:pPr>
         <w:spacing w:after="0" w:line="240" w:lineRule="auto"/>
         <w:rPr>
-          <w:rFonts w:ascii="Times New Roman" w:eastAsia="Times New Roman" w:hAnsi="Times New Roman" w:cs="Times New Roman" w:hint="eastAsia"/>
+          <w:rFonts w:ascii="Times New Roman" w:eastAsia="Times New Roman" w:hAnsi="Times New Roman" w:cs="Times New Roman"/>
           <w:kern w:val="0"/>
           <w14:ligatures w14:val="none"/>
         </w:rPr>
@@ -116,7 +116,6 @@
         </w:rPr>
         <w:t xml:space="preserve">layoffs.csv </w:t>
       </w:r>
-      <w:proofErr w:type="spellStart"/>
       <w:r>
         <w:rPr>
           <w:rFonts w:ascii="Malgun Gothic" w:eastAsia="Malgun Gothic" w:hAnsi="Malgun Gothic" w:cs="Malgun Gothic" w:hint="eastAsia"/>
@@ -130,47 +129,18 @@
         </w:rPr>
         <w:t>를</w:t>
       </w:r>
-      <w:proofErr w:type="spellEnd"/>
-      <w:r>
-        <w:rPr>
-          <w:rFonts w:ascii="Arial" w:eastAsia="Times New Roman" w:hAnsi="Arial" w:cs="Arial"/>
-          <w:b/>
-          <w:bCs/>
-          <w:color w:val="000000"/>
-          <w:kern w:val="0"/>
-          <w:sz w:val="22"/>
-          <w:szCs w:val="22"/>
-          <w14:ligatures w14:val="none"/>
-        </w:rPr>
-        <w:t xml:space="preserve"> </w:t>
-      </w:r>
-      <w:proofErr w:type="spellStart"/>
-      <w:r>
-        <w:rPr>
-          <w:rFonts w:ascii="Arial" w:eastAsia="Times New Roman" w:hAnsi="Arial" w:cs="Arial"/>
-          <w:b/>
-          <w:bCs/>
-          <w:color w:val="000000"/>
-          <w:kern w:val="0"/>
-          <w:sz w:val="22"/>
-          <w:szCs w:val="22"/>
-          <w14:ligatures w14:val="none"/>
-        </w:rPr>
-        <w:t>mysql</w:t>
-      </w:r>
-      <w:proofErr w:type="spellEnd"/>
-      <w:r>
-        <w:rPr>
-          <w:rFonts w:ascii="Arial" w:eastAsia="Times New Roman" w:hAnsi="Arial" w:cs="Arial"/>
-          <w:b/>
-          <w:bCs/>
-          <w:color w:val="000000"/>
-          <w:kern w:val="0"/>
-          <w:sz w:val="22"/>
-          <w:szCs w:val="22"/>
-          <w14:ligatures w14:val="none"/>
-        </w:rPr>
-        <w:t xml:space="preserve"> </w:t>
+      <w:r>
+        <w:rPr>
+          <w:rFonts w:ascii="Arial" w:eastAsia="Times New Roman" w:hAnsi="Arial" w:cs="Arial"/>
+          <w:b/>
+          <w:bCs/>
+          <w:color w:val="000000"/>
+          <w:kern w:val="0"/>
+          <w:sz w:val="22"/>
+          <w:szCs w:val="22"/>
+          <w14:ligatures w14:val="none"/>
+        </w:rPr>
+        <w:t xml:space="preserve"> mysql </w:t>
       </w:r>
       <w:r>
         <w:rPr>
@@ -198,7 +168,6 @@
         </w:rPr>
         <w:t xml:space="preserve"> table data import wizard </w:t>
       </w:r>
-      <w:proofErr w:type="spellStart"/>
       <w:r>
         <w:rPr>
           <w:rFonts w:ascii="Malgun Gothic" w:eastAsia="Malgun Gothic" w:hAnsi="Malgun Gothic" w:cs="Malgun Gothic" w:hint="eastAsia"/>
@@ -212,7 +181,6 @@
         </w:rPr>
         <w:t>를</w:t>
       </w:r>
-      <w:proofErr w:type="spellEnd"/>
       <w:r>
         <w:rPr>
           <w:rFonts w:ascii="Arial" w:eastAsia="Times New Roman" w:hAnsi="Arial" w:cs="Arial"/>
@@ -676,7 +644,6 @@
         </w:rPr>
         <w:t xml:space="preserve"> </w:t>
       </w:r>
-      <w:proofErr w:type="spellStart"/>
       <w:r>
         <w:rPr>
           <w:rFonts w:ascii="Malgun Gothic" w:eastAsia="Malgun Gothic" w:hAnsi="Malgun Gothic" w:cs="Malgun Gothic" w:hint="eastAsia"/>
@@ -690,7 +657,6 @@
         </w:rPr>
         <w:t>찾을수가</w:t>
       </w:r>
-      <w:proofErr w:type="spellEnd"/>
       <w:r>
         <w:rPr>
           <w:rFonts w:ascii="Arial" w:eastAsia="Times New Roman" w:hAnsi="Arial" w:cs="Arial"/>
@@ -808,7 +774,6 @@
         </w:rPr>
         <w:t xml:space="preserve"> schema</w:t>
       </w:r>
-      <w:proofErr w:type="spellStart"/>
       <w:r>
         <w:rPr>
           <w:rFonts w:ascii="Malgun Gothic" w:eastAsia="Malgun Gothic" w:hAnsi="Malgun Gothic" w:cs="Malgun Gothic" w:hint="eastAsia"/>
@@ -822,7 +787,6 @@
         </w:rPr>
         <w:t>를</w:t>
       </w:r>
-      <w:proofErr w:type="spellEnd"/>
       <w:r>
         <w:rPr>
           <w:rFonts w:ascii="Arial" w:eastAsia="Times New Roman" w:hAnsi="Arial" w:cs="Arial"/>
@@ -836,7 +800,6 @@
         </w:rPr>
         <w:t xml:space="preserve"> </w:t>
       </w:r>
-      <w:proofErr w:type="spellStart"/>
       <w:r>
         <w:rPr>
           <w:rFonts w:ascii="Malgun Gothic" w:eastAsia="Malgun Gothic" w:hAnsi="Malgun Gothic" w:cs="Malgun Gothic" w:hint="eastAsia"/>
@@ -850,7 +813,6 @@
         </w:rPr>
         <w:t>만들어놓고</w:t>
       </w:r>
-      <w:proofErr w:type="spellEnd"/>
       <w:r>
         <w:rPr>
           <w:rFonts w:ascii="Arial" w:eastAsia="Times New Roman" w:hAnsi="Arial" w:cs="Arial"/>
@@ -914,23 +876,21 @@
           <w:szCs w:val="22"/>
           <w14:ligatures w14:val="none"/>
         </w:rPr>
-        <w:t xml:space="preserve"> my </w:t>
-      </w:r>
-      <w:proofErr w:type="spellStart"/>
-      <w:r>
-        <w:rPr>
-          <w:rFonts w:ascii="Arial" w:eastAsia="Times New Roman" w:hAnsi="Arial" w:cs="Arial"/>
-          <w:b/>
-          <w:bCs/>
-          <w:color w:val="000000"/>
-          <w:kern w:val="0"/>
-          <w:sz w:val="22"/>
-          <w:szCs w:val="22"/>
-          <w14:ligatures w14:val="none"/>
-        </w:rPr>
-        <w:t>sql</w:t>
-      </w:r>
-      <w:proofErr w:type="spellEnd"/>
+        <w:t xml:space="preserve"> my sql </w:t>
+      </w:r>
+      <w:r>
+        <w:rPr>
+          <w:rFonts w:ascii="Malgun Gothic" w:eastAsia="Malgun Gothic" w:hAnsi="Malgun Gothic" w:cs="Malgun Gothic" w:hint="eastAsia"/>
+          <w:b/>
+          <w:bCs/>
+          <w:color w:val="000000"/>
+          <w:kern w:val="0"/>
+          <w:sz w:val="22"/>
+          <w:szCs w:val="22"/>
+          <w14:ligatures w14:val="none"/>
+        </w:rPr>
+        <w:t>을</w:t>
+      </w:r>
       <w:r>
         <w:rPr>
           <w:rFonts w:ascii="Arial" w:eastAsia="Times New Roman" w:hAnsi="Arial" w:cs="Arial"/>
@@ -955,7 +915,7 @@
           <w:szCs w:val="22"/>
           <w14:ligatures w14:val="none"/>
         </w:rPr>
-        <w:t>을</w:t>
+        <w:t>연결하여</w:t>
       </w:r>
       <w:r>
         <w:rPr>
@@ -981,7 +941,7 @@
           <w:szCs w:val="22"/>
           <w14:ligatures w14:val="none"/>
         </w:rPr>
-        <w:t>연결하여</w:t>
+        <w:t>직접</w:t>
       </w:r>
       <w:r>
         <w:rPr>
@@ -1007,7 +967,33 @@
           <w:szCs w:val="22"/>
           <w14:ligatures w14:val="none"/>
         </w:rPr>
-        <w:t>직접</w:t>
+        <w:t>매뉴얼하게</w:t>
+      </w:r>
+      <w:r>
+        <w:rPr>
+          <w:rFonts w:ascii="Arial" w:eastAsia="Times New Roman" w:hAnsi="Arial" w:cs="Arial"/>
+          <w:b/>
+          <w:bCs/>
+          <w:color w:val="000000"/>
+          <w:kern w:val="0"/>
+          <w:sz w:val="22"/>
+          <w:szCs w:val="22"/>
+          <w14:ligatures w14:val="none"/>
+        </w:rPr>
+        <w:t xml:space="preserve"> csv </w:t>
+      </w:r>
+      <w:r>
+        <w:rPr>
+          <w:rFonts w:ascii="Malgun Gothic" w:eastAsia="Malgun Gothic" w:hAnsi="Malgun Gothic" w:cs="Malgun Gothic" w:hint="eastAsia"/>
+          <w:b/>
+          <w:bCs/>
+          <w:color w:val="000000"/>
+          <w:kern w:val="0"/>
+          <w:sz w:val="22"/>
+          <w:szCs w:val="22"/>
+          <w14:ligatures w14:val="none"/>
+        </w:rPr>
+        <w:t>를</w:t>
       </w:r>
       <w:r>
         <w:rPr>
@@ -1022,49 +1008,19 @@
         </w:rPr>
         <w:t xml:space="preserve"> </w:t>
       </w:r>
-      <w:proofErr w:type="spellStart"/>
-      <w:r>
-        <w:rPr>
-          <w:rFonts w:ascii="Malgun Gothic" w:eastAsia="Malgun Gothic" w:hAnsi="Malgun Gothic" w:cs="Malgun Gothic" w:hint="eastAsia"/>
-          <w:b/>
-          <w:bCs/>
-          <w:color w:val="000000"/>
-          <w:kern w:val="0"/>
-          <w:sz w:val="22"/>
-          <w:szCs w:val="22"/>
-          <w14:ligatures w14:val="none"/>
-        </w:rPr>
-        <w:t>매뉴얼하게</w:t>
-      </w:r>
-      <w:proofErr w:type="spellEnd"/>
-      <w:r>
-        <w:rPr>
-          <w:rFonts w:ascii="Arial" w:eastAsia="Times New Roman" w:hAnsi="Arial" w:cs="Arial"/>
-          <w:b/>
-          <w:bCs/>
-          <w:color w:val="000000"/>
-          <w:kern w:val="0"/>
-          <w:sz w:val="22"/>
-          <w:szCs w:val="22"/>
-          <w14:ligatures w14:val="none"/>
-        </w:rPr>
-        <w:t xml:space="preserve"> csv </w:t>
-      </w:r>
-      <w:proofErr w:type="spellStart"/>
-      <w:r>
-        <w:rPr>
-          <w:rFonts w:ascii="Malgun Gothic" w:eastAsia="Malgun Gothic" w:hAnsi="Malgun Gothic" w:cs="Malgun Gothic" w:hint="eastAsia"/>
-          <w:b/>
-          <w:bCs/>
-          <w:color w:val="000000"/>
-          <w:kern w:val="0"/>
-          <w:sz w:val="22"/>
-          <w:szCs w:val="22"/>
-          <w14:ligatures w14:val="none"/>
-        </w:rPr>
-        <w:t>를</w:t>
-      </w:r>
-      <w:proofErr w:type="spellEnd"/>
+      <w:r>
+        <w:rPr>
+          <w:rFonts w:ascii="Malgun Gothic" w:eastAsia="Malgun Gothic" w:hAnsi="Malgun Gothic" w:cs="Malgun Gothic" w:hint="eastAsia"/>
+          <w:b/>
+          <w:bCs/>
+          <w:color w:val="000000"/>
+          <w:kern w:val="0"/>
+          <w:sz w:val="22"/>
+          <w:szCs w:val="22"/>
+          <w14:ligatures w14:val="none"/>
+        </w:rPr>
+        <w:t>미리</w:t>
+      </w:r>
       <w:r>
         <w:rPr>
           <w:rFonts w:ascii="Arial" w:eastAsia="Times New Roman" w:hAnsi="Arial" w:cs="Arial"/>
@@ -1089,36 +1045,8 @@
           <w:szCs w:val="22"/>
           <w14:ligatures w14:val="none"/>
         </w:rPr>
-        <w:t>미리</w:t>
-      </w:r>
-      <w:r>
-        <w:rPr>
-          <w:rFonts w:ascii="Arial" w:eastAsia="Times New Roman" w:hAnsi="Arial" w:cs="Arial"/>
-          <w:b/>
-          <w:bCs/>
-          <w:color w:val="000000"/>
-          <w:kern w:val="0"/>
-          <w:sz w:val="22"/>
-          <w:szCs w:val="22"/>
-          <w14:ligatures w14:val="none"/>
-        </w:rPr>
-        <w:t xml:space="preserve"> </w:t>
-      </w:r>
-      <w:proofErr w:type="spellStart"/>
-      <w:r>
-        <w:rPr>
-          <w:rFonts w:ascii="Malgun Gothic" w:eastAsia="Malgun Gothic" w:hAnsi="Malgun Gothic" w:cs="Malgun Gothic" w:hint="eastAsia"/>
-          <w:b/>
-          <w:bCs/>
-          <w:color w:val="000000"/>
-          <w:kern w:val="0"/>
-          <w:sz w:val="22"/>
-          <w:szCs w:val="22"/>
-          <w14:ligatures w14:val="none"/>
-        </w:rPr>
         <w:t>만들어놓은</w:t>
       </w:r>
-      <w:proofErr w:type="spellEnd"/>
       <w:r>
         <w:rPr>
           <w:rFonts w:ascii="Arial" w:eastAsia="Times New Roman" w:hAnsi="Arial" w:cs="Arial"/>
@@ -1548,7 +1476,6 @@
         </w:rPr>
         <w:t xml:space="preserve"> </w:t>
       </w:r>
-      <w:proofErr w:type="spellStart"/>
       <w:r>
         <w:rPr>
           <w:rFonts w:ascii="Malgun Gothic" w:eastAsia="Malgun Gothic" w:hAnsi="Malgun Gothic" w:cs="Malgun Gothic" w:hint="eastAsia"/>
@@ -1562,7 +1489,6 @@
         </w:rPr>
         <w:t>있는곳으로</w:t>
       </w:r>
-      <w:proofErr w:type="spellEnd"/>
       <w:r>
         <w:rPr>
           <w:rFonts w:ascii="Arial" w:eastAsia="Times New Roman" w:hAnsi="Arial" w:cs="Arial"/>
@@ -1800,35 +1726,7 @@
           <w:szCs w:val="22"/>
           <w14:ligatures w14:val="none"/>
         </w:rPr>
-        <w:t xml:space="preserve"> </w:t>
-      </w:r>
-      <w:proofErr w:type="spellStart"/>
-      <w:r>
-        <w:rPr>
-          <w:rFonts w:ascii="Arial" w:eastAsia="Times New Roman" w:hAnsi="Arial" w:cs="Arial"/>
-          <w:b/>
-          <w:bCs/>
-          <w:color w:val="000000"/>
-          <w:kern w:val="0"/>
-          <w:sz w:val="22"/>
-          <w:szCs w:val="22"/>
-          <w14:ligatures w14:val="none"/>
-        </w:rPr>
-        <w:t>mysql</w:t>
-      </w:r>
-      <w:proofErr w:type="spellEnd"/>
-      <w:r>
-        <w:rPr>
-          <w:rFonts w:ascii="Arial" w:eastAsia="Times New Roman" w:hAnsi="Arial" w:cs="Arial"/>
-          <w:b/>
-          <w:bCs/>
-          <w:color w:val="000000"/>
-          <w:kern w:val="0"/>
-          <w:sz w:val="22"/>
-          <w:szCs w:val="22"/>
-          <w14:ligatures w14:val="none"/>
-        </w:rPr>
-        <w:t xml:space="preserve"> </w:t>
+        <w:t xml:space="preserve"> mysql </w:t>
       </w:r>
       <w:r>
         <w:rPr>
@@ -2036,7 +1934,6 @@
           <w14:ligatures w14:val="none"/>
         </w:rPr>
       </w:pPr>
-      <w:proofErr w:type="spellStart"/>
       <w:r>
         <w:rPr>
           <w:rFonts w:ascii="Arial" w:eastAsia="Times New Roman" w:hAnsi="Arial" w:cs="Arial"/>
@@ -2046,43 +1943,7 @@
           <w:szCs w:val="17"/>
           <w14:ligatures w14:val="none"/>
         </w:rPr>
-        <w:t>mysql</w:t>
-      </w:r>
-      <w:proofErr w:type="spellEnd"/>
-      <w:r>
-        <w:rPr>
-          <w:rFonts w:ascii="Arial" w:eastAsia="Times New Roman" w:hAnsi="Arial" w:cs="Arial"/>
-          <w:color w:val="000000"/>
-          <w:kern w:val="0"/>
-          <w:sz w:val="17"/>
-          <w:szCs w:val="17"/>
-          <w14:ligatures w14:val="none"/>
-        </w:rPr>
-        <w:t xml:space="preserve"> --local-</w:t>
-      </w:r>
-      <w:proofErr w:type="spellStart"/>
-      <w:r>
-        <w:rPr>
-          <w:rFonts w:ascii="Arial" w:eastAsia="Times New Roman" w:hAnsi="Arial" w:cs="Arial"/>
-          <w:color w:val="000000"/>
-          <w:kern w:val="0"/>
-          <w:sz w:val="17"/>
-          <w:szCs w:val="17"/>
-          <w14:ligatures w14:val="none"/>
-        </w:rPr>
-        <w:t>infile</w:t>
-      </w:r>
-      <w:proofErr w:type="spellEnd"/>
-      <w:r>
-        <w:rPr>
-          <w:rFonts w:ascii="Arial" w:eastAsia="Times New Roman" w:hAnsi="Arial" w:cs="Arial"/>
-          <w:color w:val="000000"/>
-          <w:kern w:val="0"/>
-          <w:sz w:val="17"/>
-          <w:szCs w:val="17"/>
-          <w14:ligatures w14:val="none"/>
-        </w:rPr>
-        <w:t>=1 --show-warnings -h 127.0.0.1 -u root -p</w:t>
+        <w:t>mysql --local-infile=1 --show-warnings -h 127.0.0.1 -u root -p</w:t>
       </w:r>
     </w:p>
     <w:p>
@@ -2258,7 +2119,6 @@
         </w:rPr>
         <w:t xml:space="preserve"> </w:t>
       </w:r>
-      <w:proofErr w:type="spellStart"/>
       <w:r>
         <w:rPr>
           <w:rFonts w:ascii="Malgun Gothic" w:eastAsia="Malgun Gothic" w:hAnsi="Malgun Gothic" w:cs="Malgun Gothic" w:hint="eastAsia"/>
@@ -2272,7 +2132,6 @@
         </w:rPr>
         <w:t>된후</w:t>
       </w:r>
-      <w:proofErr w:type="spellEnd"/>
       <w:r>
         <w:rPr>
           <w:rFonts w:ascii="Arial" w:eastAsia="Times New Roman" w:hAnsi="Arial" w:cs="Arial"/>
@@ -2306,31 +2165,7 @@
           <w:szCs w:val="17"/>
           <w14:ligatures w14:val="none"/>
         </w:rPr>
-        <w:t xml:space="preserve">SET GLOBAL </w:t>
-      </w:r>
-      <w:proofErr w:type="spellStart"/>
-      <w:r>
-        <w:rPr>
-          <w:rFonts w:ascii="Arial" w:eastAsia="Times New Roman" w:hAnsi="Arial" w:cs="Arial"/>
-          <w:color w:val="000000"/>
-          <w:kern w:val="0"/>
-          <w:sz w:val="17"/>
-          <w:szCs w:val="17"/>
-          <w14:ligatures w14:val="none"/>
-        </w:rPr>
-        <w:t>local_infile</w:t>
-      </w:r>
-      <w:proofErr w:type="spellEnd"/>
-      <w:r>
-        <w:rPr>
-          <w:rFonts w:ascii="Arial" w:eastAsia="Times New Roman" w:hAnsi="Arial" w:cs="Arial"/>
-          <w:color w:val="000000"/>
-          <w:kern w:val="0"/>
-          <w:sz w:val="17"/>
-          <w:szCs w:val="17"/>
-          <w14:ligatures w14:val="none"/>
-        </w:rPr>
-        <w:t xml:space="preserve"> = 1; </w:t>
+        <w:t>SET GLOBAL local_infile = 1; </w:t>
       </w:r>
     </w:p>
     <w:p>
@@ -2342,7 +2177,6 @@
           <w14:ligatures w14:val="none"/>
         </w:rPr>
       </w:pPr>
-      <w:proofErr w:type="spellStart"/>
       <w:r>
         <w:rPr>
           <w:rFonts w:ascii="Malgun Gothic" w:eastAsia="Malgun Gothic" w:hAnsi="Malgun Gothic" w:cs="Malgun Gothic" w:hint="eastAsia"/>
@@ -2356,7 +2190,6 @@
         </w:rPr>
         <w:t>를</w:t>
       </w:r>
-      <w:proofErr w:type="spellEnd"/>
       <w:r>
         <w:rPr>
           <w:rFonts w:ascii="Arial" w:eastAsia="Times New Roman" w:hAnsi="Arial" w:cs="Arial"/>
@@ -2474,7 +2307,6 @@
         </w:rPr>
         <w:t xml:space="preserve"> import </w:t>
       </w:r>
-      <w:proofErr w:type="spellStart"/>
       <w:r>
         <w:rPr>
           <w:rFonts w:ascii="Malgun Gothic" w:eastAsia="Malgun Gothic" w:hAnsi="Malgun Gothic" w:cs="Malgun Gothic" w:hint="eastAsia"/>
@@ -2488,7 +2320,6 @@
         </w:rPr>
         <w:t>할수있게</w:t>
       </w:r>
-      <w:proofErr w:type="spellEnd"/>
       <w:r>
         <w:rPr>
           <w:rFonts w:ascii="Arial" w:eastAsia="Times New Roman" w:hAnsi="Arial" w:cs="Arial"/>
@@ -2702,7 +2533,6 @@
           <w14:ligatures w14:val="none"/>
         </w:rPr>
       </w:pPr>
-      <w:proofErr w:type="spellStart"/>
       <w:r>
         <w:rPr>
           <w:rFonts w:ascii="Malgun Gothic" w:eastAsia="Malgun Gothic" w:hAnsi="Malgun Gothic" w:cs="Malgun Gothic" w:hint="eastAsia"/>
@@ -2716,7 +2546,6 @@
         </w:rPr>
         <w:t>그다음</w:t>
       </w:r>
-      <w:proofErr w:type="spellEnd"/>
       <w:r>
         <w:rPr>
           <w:rFonts w:ascii="Arial" w:eastAsia="Times New Roman" w:hAnsi="Arial" w:cs="Arial"/>
@@ -2756,7 +2585,6 @@
         </w:rPr>
         <w:t xml:space="preserve"> </w:t>
       </w:r>
-      <w:proofErr w:type="spellStart"/>
       <w:r>
         <w:rPr>
           <w:rFonts w:ascii="Malgun Gothic" w:eastAsia="Malgun Gothic" w:hAnsi="Malgun Gothic" w:cs="Malgun Gothic" w:hint="eastAsia"/>
@@ -2770,7 +2598,58 @@
         </w:rPr>
         <w:t>만들어놓은</w:t>
       </w:r>
-      <w:proofErr w:type="spellEnd"/>
+      <w:r>
+        <w:rPr>
+          <w:rFonts w:ascii="Arial" w:eastAsia="Times New Roman" w:hAnsi="Arial" w:cs="Arial"/>
+          <w:b/>
+          <w:bCs/>
+          <w:color w:val="000000"/>
+          <w:kern w:val="0"/>
+          <w:sz w:val="22"/>
+          <w:szCs w:val="22"/>
+          <w14:ligatures w14:val="none"/>
+        </w:rPr>
+        <w:t xml:space="preserve"> test_sql </w:t>
+      </w:r>
+      <w:r>
+        <w:rPr>
+          <w:rFonts w:ascii="Malgun Gothic" w:eastAsia="Malgun Gothic" w:hAnsi="Malgun Gothic" w:cs="Malgun Gothic" w:hint="eastAsia"/>
+          <w:b/>
+          <w:bCs/>
+          <w:color w:val="000000"/>
+          <w:kern w:val="0"/>
+          <w:sz w:val="22"/>
+          <w:szCs w:val="22"/>
+          <w14:ligatures w14:val="none"/>
+        </w:rPr>
+        <w:t>이라는</w:t>
+      </w:r>
+      <w:r>
+        <w:rPr>
+          <w:rFonts w:ascii="Arial" w:eastAsia="Times New Roman" w:hAnsi="Arial" w:cs="Arial"/>
+          <w:b/>
+          <w:bCs/>
+          <w:color w:val="000000"/>
+          <w:kern w:val="0"/>
+          <w:sz w:val="22"/>
+          <w:szCs w:val="22"/>
+          <w14:ligatures w14:val="none"/>
+        </w:rPr>
+        <w:t xml:space="preserve"> schema </w:t>
+      </w:r>
+      <w:r>
+        <w:rPr>
+          <w:rFonts w:ascii="Malgun Gothic" w:eastAsia="Malgun Gothic" w:hAnsi="Malgun Gothic" w:cs="Malgun Gothic" w:hint="eastAsia"/>
+          <w:b/>
+          <w:bCs/>
+          <w:color w:val="000000"/>
+          <w:kern w:val="0"/>
+          <w:sz w:val="22"/>
+          <w:szCs w:val="22"/>
+          <w14:ligatures w14:val="none"/>
+        </w:rPr>
+        <w:t>로</w:t>
+      </w:r>
       <w:r>
         <w:rPr>
           <w:rFonts w:ascii="Arial" w:eastAsia="Times New Roman" w:hAnsi="Arial" w:cs="Arial"/>
@@ -2784,87 +2663,6 @@
         </w:rPr>
         <w:t xml:space="preserve"> </w:t>
       </w:r>
-      <w:proofErr w:type="spellStart"/>
-      <w:r>
-        <w:rPr>
-          <w:rFonts w:ascii="Arial" w:eastAsia="Times New Roman" w:hAnsi="Arial" w:cs="Arial"/>
-          <w:b/>
-          <w:bCs/>
-          <w:color w:val="000000"/>
-          <w:kern w:val="0"/>
-          <w:sz w:val="22"/>
-          <w:szCs w:val="22"/>
-          <w14:ligatures w14:val="none"/>
-        </w:rPr>
-        <w:t>test_sql</w:t>
-      </w:r>
-      <w:proofErr w:type="spellEnd"/>
-      <w:r>
-        <w:rPr>
-          <w:rFonts w:ascii="Arial" w:eastAsia="Times New Roman" w:hAnsi="Arial" w:cs="Arial"/>
-          <w:b/>
-          <w:bCs/>
-          <w:color w:val="000000"/>
-          <w:kern w:val="0"/>
-          <w:sz w:val="22"/>
-          <w:szCs w:val="22"/>
-          <w14:ligatures w14:val="none"/>
-        </w:rPr>
-        <w:t xml:space="preserve"> </w:t>
-      </w:r>
-      <w:r>
-        <w:rPr>
-          <w:rFonts w:ascii="Malgun Gothic" w:eastAsia="Malgun Gothic" w:hAnsi="Malgun Gothic" w:cs="Malgun Gothic" w:hint="eastAsia"/>
-          <w:b/>
-          <w:bCs/>
-          <w:color w:val="000000"/>
-          <w:kern w:val="0"/>
-          <w:sz w:val="22"/>
-          <w:szCs w:val="22"/>
-          <w14:ligatures w14:val="none"/>
-        </w:rPr>
-        <w:t>이라는</w:t>
-      </w:r>
-      <w:r>
-        <w:rPr>
-          <w:rFonts w:ascii="Arial" w:eastAsia="Times New Roman" w:hAnsi="Arial" w:cs="Arial"/>
-          <w:b/>
-          <w:bCs/>
-          <w:color w:val="000000"/>
-          <w:kern w:val="0"/>
-          <w:sz w:val="22"/>
-          <w:szCs w:val="22"/>
-          <w14:ligatures w14:val="none"/>
-        </w:rPr>
-        <w:t xml:space="preserve"> schema </w:t>
-      </w:r>
-      <w:r>
-        <w:rPr>
-          <w:rFonts w:ascii="Malgun Gothic" w:eastAsia="Malgun Gothic" w:hAnsi="Malgun Gothic" w:cs="Malgun Gothic" w:hint="eastAsia"/>
-          <w:b/>
-          <w:bCs/>
-          <w:color w:val="000000"/>
-          <w:kern w:val="0"/>
-          <w:sz w:val="22"/>
-          <w:szCs w:val="22"/>
-          <w14:ligatures w14:val="none"/>
-        </w:rPr>
-        <w:t>로</w:t>
-      </w:r>
-      <w:r>
-        <w:rPr>
-          <w:rFonts w:ascii="Arial" w:eastAsia="Times New Roman" w:hAnsi="Arial" w:cs="Arial"/>
-          <w:b/>
-          <w:bCs/>
-          <w:color w:val="000000"/>
-          <w:kern w:val="0"/>
-          <w:sz w:val="22"/>
-          <w:szCs w:val="22"/>
-          <w14:ligatures w14:val="none"/>
-        </w:rPr>
-        <w:t xml:space="preserve"> </w:t>
-      </w:r>
-      <w:proofErr w:type="spellStart"/>
       <w:r>
         <w:rPr>
           <w:rFonts w:ascii="Malgun Gothic" w:eastAsia="Malgun Gothic" w:hAnsi="Malgun Gothic" w:cs="Malgun Gothic" w:hint="eastAsia"/>
@@ -2891,7 +2689,6 @@
         </w:rPr>
         <w:t>음</w:t>
       </w:r>
-      <w:proofErr w:type="spellEnd"/>
     </w:p>
     <w:p>
       <w:pPr>
@@ -3066,7 +2863,6 @@
         </w:rPr>
         <w:t xml:space="preserve"> layoffs.csv </w:t>
       </w:r>
-      <w:proofErr w:type="spellStart"/>
       <w:r>
         <w:rPr>
           <w:rFonts w:ascii="Malgun Gothic" w:eastAsia="Malgun Gothic" w:hAnsi="Malgun Gothic" w:cs="Malgun Gothic" w:hint="eastAsia"/>
@@ -3080,7 +2876,6 @@
         </w:rPr>
         <w:t>를</w:t>
       </w:r>
-      <w:proofErr w:type="spellEnd"/>
       <w:r>
         <w:rPr>
           <w:rFonts w:ascii="Arial" w:eastAsia="Times New Roman" w:hAnsi="Arial" w:cs="Arial"/>
@@ -3120,7 +2915,6 @@
         </w:rPr>
         <w:t xml:space="preserve"> </w:t>
       </w:r>
-      <w:proofErr w:type="spellStart"/>
       <w:r>
         <w:rPr>
           <w:rFonts w:ascii="Malgun Gothic" w:eastAsia="Malgun Gothic" w:hAnsi="Malgun Gothic" w:cs="Malgun Gothic" w:hint="eastAsia"/>
@@ -3134,7 +2928,6 @@
         </w:rPr>
         <w:t>만들어놓은</w:t>
       </w:r>
-      <w:proofErr w:type="spellEnd"/>
       <w:r>
         <w:rPr>
           <w:rFonts w:ascii="Arial" w:eastAsia="Times New Roman" w:hAnsi="Arial" w:cs="Arial"/>
@@ -3385,21 +3178,8 @@
           <w:szCs w:val="17"/>
           <w14:ligatures w14:val="none"/>
         </w:rPr>
-        <w:t xml:space="preserve">LOAD DATA LOCAL INFILE 'layoffs.csv' INTO TABLE layoffs FIELDS TERMINATED BY ',' ENCLOSED BY '' LINES TERMINATED BY '\r\n' IGNORE 1 </w:t>
-      </w:r>
-      <w:proofErr w:type="gramStart"/>
-      <w:r>
-        <w:rPr>
-          <w:rFonts w:ascii="Arial" w:eastAsia="Times New Roman" w:hAnsi="Arial" w:cs="Arial"/>
-          <w:color w:val="000000"/>
-          <w:kern w:val="0"/>
-          <w:sz w:val="17"/>
-          <w:szCs w:val="17"/>
-          <w14:ligatures w14:val="none"/>
-        </w:rPr>
-        <w:t>LINES;</w:t>
-      </w:r>
-      <w:proofErr w:type="gramEnd"/>
+        <w:t>LOAD DATA LOCAL INFILE 'layoffs.csv' INTO TABLE layoffs FIELDS TERMINATED BY ',' ENCLOSED BY '' LINES TERMINATED BY '\r\n' IGNORE 1 LINES;</w:t>
+      </w:r>
     </w:p>
     <w:p>
       <w:pPr>
@@ -3723,35 +3503,7 @@
           <w:szCs w:val="22"/>
           <w14:ligatures w14:val="none"/>
         </w:rPr>
-        <w:t xml:space="preserve"> </w:t>
-      </w:r>
-      <w:proofErr w:type="spellStart"/>
-      <w:r>
-        <w:rPr>
-          <w:rFonts w:ascii="Arial" w:eastAsia="Times New Roman" w:hAnsi="Arial" w:cs="Arial"/>
-          <w:b/>
-          <w:bCs/>
-          <w:color w:val="000000"/>
-          <w:kern w:val="0"/>
-          <w:sz w:val="22"/>
-          <w:szCs w:val="22"/>
-          <w14:ligatures w14:val="none"/>
-        </w:rPr>
-        <w:t>layoff_dbms</w:t>
-      </w:r>
-      <w:proofErr w:type="spellEnd"/>
-      <w:r>
-        <w:rPr>
-          <w:rFonts w:ascii="Arial" w:eastAsia="Times New Roman" w:hAnsi="Arial" w:cs="Arial"/>
-          <w:b/>
-          <w:bCs/>
-          <w:color w:val="000000"/>
-          <w:kern w:val="0"/>
-          <w:sz w:val="22"/>
-          <w:szCs w:val="22"/>
-          <w14:ligatures w14:val="none"/>
-        </w:rPr>
-        <w:t xml:space="preserve"> </w:t>
+        <w:t xml:space="preserve"> layoff_dbms </w:t>
       </w:r>
       <w:r>
         <w:rPr>
@@ -3869,56 +3621,15 @@
       </w:pPr>
       <w:r>
         <w:rPr>
-          <w:rFonts w:ascii="Arial" w:eastAsia="Times New Roman" w:hAnsi="Arial" w:cs="Arial"/>
-          <w:color w:val="000000"/>
-          <w:kern w:val="0"/>
-          <w:sz w:val="22"/>
-          <w:szCs w:val="22"/>
-          <w:bdr w:val="none" w:sz="0" w:space="0" w:color="auto" w:frame="1"/>
-          <w14:ligatures w14:val="none"/>
-        </w:rPr>
-        <w:fldChar w:fldCharType="begin"/>
-      </w:r>
-      <w:r>
-        <w:rPr>
-          <w:rFonts w:ascii="Arial" w:eastAsia="Times New Roman" w:hAnsi="Arial" w:cs="Arial"/>
-          <w:color w:val="000000"/>
-          <w:kern w:val="0"/>
-          <w:sz w:val="22"/>
-          <w:szCs w:val="22"/>
-          <w:bdr w:val="none" w:sz="0" w:space="0" w:color="auto" w:frame="1"/>
-          <w14:ligatures w14:val="none"/>
-        </w:rPr>
-        <w:instrText xml:space="preserve"> INCLUDEPICTURE "https://lh7-us.googleusercontent.com/1rh00otiYjFdpzcXfuajFAJujzHXn7Na23hVnXWnpWwKvoB5dRnLQf2idb-G_QbrmcqkLy-yoaT2au1op-76wuYgwCkSV0wXwGxvFWUnr5EvCH1N2i1Rt3H07S8jKREB6sUBvwKLsRoXgUGDFo8hJr0" \* MERGEFORMATINET </w:instrText>
-      </w:r>
-      <w:r>
-        <w:rPr>
-          <w:rFonts w:ascii="Arial" w:eastAsia="Times New Roman" w:hAnsi="Arial" w:cs="Arial"/>
-          <w:color w:val="000000"/>
-          <w:kern w:val="0"/>
-          <w:sz w:val="22"/>
-          <w:szCs w:val="22"/>
-          <w:bdr w:val="none" w:sz="0" w:space="0" w:color="auto" w:frame="1"/>
-          <w14:ligatures w14:val="none"/>
-        </w:rPr>
-        <w:fldChar w:fldCharType="separate"/>
-      </w:r>
-      <w:r>
-        <w:rPr>
-          <w:rFonts w:ascii="Arial" w:eastAsia="Times New Roman" w:hAnsi="Arial" w:cs="Arial"/>
-          <w:noProof/>
-          <w:color w:val="000000"/>
-          <w:kern w:val="0"/>
-          <w:sz w:val="22"/>
-          <w:szCs w:val="22"/>
-          <w:bdr w:val="none" w:sz="0" w:space="0" w:color="auto" w:frame="1"/>
+          <w:rFonts w:ascii="Times New Roman" w:eastAsia="Times New Roman" w:hAnsi="Times New Roman" w:cs="Times New Roman"/>
+          <w:kern w:val="0"/>
           <w14:ligatures w14:val="none"/>
         </w:rPr>
         <w:drawing>
-          <wp:inline distT="0" distB="0" distL="0" distR="0" wp14:anchorId="2039DA1A" wp14:editId="5EB4CE31">
-            <wp:extent cx="3389630" cy="3696970"/>
-            <wp:effectExtent l="0" t="0" r="1270" b="0"/>
-            <wp:docPr id="1784952045" name="Picture 4"/>
+          <wp:inline distT="0" distB="0" distL="0" distR="0" wp14:anchorId="28F08003" wp14:editId="2B824066">
+            <wp:extent cx="5943600" cy="2698115"/>
+            <wp:effectExtent l="0" t="0" r="0" b="0"/>
+            <wp:docPr id="1591570926" name="Picture 1"/>
             <wp:cNvGraphicFramePr>
               <a:graphicFrameLocks xmlns:a="http://schemas.openxmlformats.org/drawingml/2006/main" noChangeAspect="1"/>
             </wp:cNvGraphicFramePr>
@@ -3926,54 +3637,29 @@
               <a:graphicData uri="http://schemas.openxmlformats.org/drawingml/2006/picture">
                 <pic:pic xmlns:pic="http://schemas.openxmlformats.org/drawingml/2006/picture">
                   <pic:nvPicPr>
-                    <pic:cNvPr id="0" name="Picture 9"/>
-                    <pic:cNvPicPr>
-                      <a:picLocks noChangeAspect="1" noChangeArrowheads="1"/>
-                    </pic:cNvPicPr>
+                    <pic:cNvPr id="1591570926" name=""/>
+                    <pic:cNvPicPr/>
                   </pic:nvPicPr>
                   <pic:blipFill>
-                    <a:blip r:embed="rId12">
-                      <a:extLst>
-                        <a:ext uri="{28A0092B-C50C-407E-A947-70E740481C1C}">
-                          <a14:useLocalDpi xmlns:a14="http://schemas.microsoft.com/office/drawing/2010/main" val="0"/>
-                        </a:ext>
-                      </a:extLst>
-                    </a:blip>
-                    <a:srcRect/>
+                    <a:blip r:embed="rId12"/>
                     <a:stretch>
                       <a:fillRect/>
                     </a:stretch>
                   </pic:blipFill>
-                  <pic:spPr bwMode="auto">
+                  <pic:spPr>
                     <a:xfrm>
                       <a:off x="0" y="0"/>
-                      <a:ext cx="3389630" cy="3696970"/>
+                      <a:ext cx="5943600" cy="2698115"/>
                     </a:xfrm>
                     <a:prstGeom prst="rect">
                       <a:avLst/>
                     </a:prstGeom>
-                    <a:noFill/>
-                    <a:ln>
-                      <a:noFill/>
-                    </a:ln>
                   </pic:spPr>
                 </pic:pic>
               </a:graphicData>
             </a:graphic>
           </wp:inline>
         </w:drawing>
-      </w:r>
-      <w:r>
-        <w:rPr>
-          <w:rFonts w:ascii="Arial" w:eastAsia="Times New Roman" w:hAnsi="Arial" w:cs="Arial"/>
-          <w:color w:val="000000"/>
-          <w:kern w:val="0"/>
-          <w:sz w:val="22"/>
-          <w:szCs w:val="22"/>
-          <w:bdr w:val="none" w:sz="0" w:space="0" w:color="auto" w:frame="1"/>
-          <w14:ligatures w14:val="none"/>
-        </w:rPr>
-        <w:fldChar w:fldCharType="end"/>
       </w:r>
     </w:p>
     <w:p>

</xml_diff>